<commit_message>
added problems in Flow and change of name of pointInPolygon
</commit_message>
<xml_diff>
--- a/Graph Theory/Flow/Flow notes.docx
+++ b/Graph Theory/Flow/Flow notes.docx
@@ -663,7 +663,7 @@
     <w:p>
       <w:pPr>
         <w:pBdr>
-          <w:bottom w:val="single" w:sz="6" w:space="1" w:color="auto"/>
+          <w:bottom w:val="single" w:sz="6" w:space="2" w:color="auto"/>
         </w:pBdr>
         <w:rPr>
           <w:sz w:val="32"/>
@@ -789,7 +789,7 @@
     <w:p>
       <w:pPr>
         <w:pBdr>
-          <w:bottom w:val="single" w:sz="6" w:space="1" w:color="auto"/>
+          <w:bottom w:val="single" w:sz="6" w:space="2" w:color="auto"/>
         </w:pBdr>
         <w:rPr>
           <w:sz w:val="32"/>
@@ -885,7 +885,160 @@
           <w:u w:val="single"/>
           <w:lang w:val="en-GB"/>
         </w:rPr>
+        <w:t>Preliminaries</w:t>
+      </w:r>
+    </w:p>
+    <w:p>
+      <w:pPr>
+        <w:rPr>
+          <w:sz w:val="32"/>
+          <w:szCs w:val="32"/>
+          <w:lang w:val="en-GB"/>
+        </w:rPr>
+      </w:pPr>
+      <w:proofErr w:type="spellStart"/>
+      <w:r>
+        <w:rPr>
+          <w:sz w:val="32"/>
+          <w:szCs w:val="32"/>
+          <w:lang w:val="en-GB"/>
+        </w:rPr>
+        <w:t>Bipartiteness</w:t>
+      </w:r>
+      <w:proofErr w:type="spellEnd"/>
+      <w:r>
+        <w:rPr>
+          <w:sz w:val="32"/>
+          <w:szCs w:val="32"/>
+          <w:lang w:val="en-GB"/>
+        </w:rPr>
+        <w:t>:</w:t>
+      </w:r>
+    </w:p>
+    <w:p>
+      <w:pPr>
+        <w:rPr>
+          <w:sz w:val="32"/>
+          <w:szCs w:val="32"/>
+          <w:lang w:val="en-GB"/>
+        </w:rPr>
+      </w:pPr>
+      <w:r>
+        <w:rPr>
+          <w:sz w:val="32"/>
+          <w:szCs w:val="32"/>
+          <w:lang w:val="en-GB"/>
+        </w:rPr>
+        <w:t>A graph is bipartite if its vertices can be divided into two disjoints sets such that there is no edge between vertices of the same set.</w:t>
+      </w:r>
+    </w:p>
+    <w:p>
+      <w:pPr>
+        <w:rPr>
+          <w:b/>
+          <w:sz w:val="32"/>
+          <w:szCs w:val="32"/>
+          <w:lang w:val="en-GB"/>
+        </w:rPr>
+      </w:pPr>
+      <w:r>
+        <w:rPr>
+          <w:b/>
+          <w:sz w:val="32"/>
+          <w:szCs w:val="32"/>
+          <w:lang w:val="en-GB"/>
+        </w:rPr>
+        <w:t>Necessary and sufficient condition:</w:t>
+      </w:r>
+    </w:p>
+    <w:p>
+      <w:pPr>
+        <w:rPr>
+          <w:sz w:val="32"/>
+          <w:szCs w:val="32"/>
+          <w:lang w:val="en-GB"/>
+        </w:rPr>
+      </w:pPr>
+      <w:r>
+        <w:rPr>
+          <w:sz w:val="32"/>
+          <w:szCs w:val="32"/>
+          <w:lang w:val="en-GB"/>
+        </w:rPr>
+        <w:t xml:space="preserve">A graph is bipartite </w:t>
+      </w:r>
+      <w:proofErr w:type="spellStart"/>
+      <w:r>
+        <w:rPr>
+          <w:sz w:val="32"/>
+          <w:szCs w:val="32"/>
+          <w:lang w:val="en-GB"/>
+        </w:rPr>
+        <w:t>iff</w:t>
+      </w:r>
+      <w:proofErr w:type="spellEnd"/>
+      <w:r>
+        <w:rPr>
+          <w:sz w:val="32"/>
+          <w:szCs w:val="32"/>
+          <w:lang w:val="en-GB"/>
+        </w:rPr>
+        <w:t xml:space="preserve"> it doesn’t have and odd cycle.</w:t>
+      </w:r>
+    </w:p>
+    <w:p>
+      <w:pPr>
+        <w:rPr>
+          <w:sz w:val="32"/>
+          <w:szCs w:val="32"/>
+          <w:lang w:val="en-GB"/>
+        </w:rPr>
+      </w:pPr>
+    </w:p>
+    <w:p>
+      <w:pPr>
+        <w:rPr>
+          <w:sz w:val="32"/>
+          <w:szCs w:val="32"/>
+          <w:lang w:val="en-GB"/>
+        </w:rPr>
+      </w:pPr>
+      <w:bookmarkStart w:id="0" w:name="_GoBack"/>
+      <w:bookmarkEnd w:id="0"/>
+    </w:p>
+    <w:p>
+      <w:pPr>
+        <w:rPr>
+          <w:b/>
+          <w:color w:val="00B050"/>
+          <w:sz w:val="32"/>
+          <w:szCs w:val="32"/>
+          <w:u w:val="single"/>
+          <w:lang w:val="en-GB"/>
+        </w:rPr>
+      </w:pPr>
+      <w:r>
+        <w:rPr>
+          <w:b/>
+          <w:color w:val="00B050"/>
+          <w:sz w:val="32"/>
+          <w:szCs w:val="32"/>
+          <w:u w:val="single"/>
+          <w:lang w:val="en-GB"/>
+        </w:rPr>
+        <w:lastRenderedPageBreak/>
         <w:t>Definition</w:t>
+      </w:r>
+      <w:r>
+        <w:rPr>
+          <w:b/>
+          <w:color w:val="00B050"/>
+          <w:sz w:val="32"/>
+          <w:szCs w:val="32"/>
+          <w:u w:val="single"/>
+          <w:lang w:val="en-GB"/>
+        </w:rPr>
+        <w:t>s</w:t>
       </w:r>
     </w:p>
     <w:p>
@@ -2343,6 +2496,7 @@
           <w:szCs w:val="32"/>
           <w:lang w:eastAsia="es-PE"/>
         </w:rPr>
+        <w:lastRenderedPageBreak/>
         <mc:AlternateContent>
           <mc:Choice Requires="wps">
             <w:drawing>
@@ -3331,8 +3485,6 @@
         </w:rPr>
         <w:t>e</w:t>
       </w:r>
-      <w:bookmarkStart w:id="0" w:name="_GoBack"/>
-      <w:bookmarkEnd w:id="0"/>
       <w:r>
         <w:rPr>
           <w:sz w:val="32"/>

</xml_diff>

<commit_message>
flow notes update. Modular Inverse MOD
</commit_message>
<xml_diff>
--- a/Graph Theory/Flow/Flow notes.docx
+++ b/Graph Theory/Flow/Flow notes.docx
@@ -846,30 +846,14 @@
         </w:rPr>
         <w:t xml:space="preserve">: </w:t>
       </w:r>
-      <w:r>
-        <w:fldChar w:fldCharType="begin"/>
-      </w:r>
-      <w:r>
-        <w:rPr>
-          <w:lang w:val="en-US"/>
-        </w:rPr>
-        <w:instrText xml:space="preserve"> HYPERLINK "https://www.epfl.ch/labs/dcg/wp-content/uploads/2018/10/GT-4-Covers.pdf" </w:instrText>
-      </w:r>
-      <w:r>
-        <w:fldChar w:fldCharType="separate"/>
-      </w:r>
-      <w:r>
-        <w:rPr>
-          <w:lang w:val="en-GB"/>
-        </w:rPr>
-        <w:t>https://www.epfl.ch/labs/dcg/wp-content/uploads/2018/10/GT-4-Covers.pdf</w:t>
-      </w:r>
-      <w:r>
-        <w:rPr>
-          <w:lang w:val="en-GB"/>
-        </w:rPr>
-        <w:fldChar w:fldCharType="end"/>
-      </w:r>
+      <w:hyperlink r:id="rId5" w:history="1">
+        <w:r>
+          <w:rPr>
+            <w:lang w:val="en-GB"/>
+          </w:rPr>
+          <w:t>https://www.epfl.ch/labs/dcg/wp-content/uploads/2018/10/GT-4-Covers.pdf</w:t>
+        </w:r>
+      </w:hyperlink>
       <w:r>
         <w:rPr>
           <w:lang w:val="en-GB"/>
@@ -2563,12 +2547,593 @@
         <w:rPr>
           <w:b/>
           <w:color w:val="00B050"/>
-          <w:sz w:val="32"/>
-          <w:szCs w:val="32"/>
+          <w:sz w:val="40"/>
+          <w:szCs w:val="40"/>
           <w:u w:val="single"/>
           <w:lang w:val="en-GB"/>
         </w:rPr>
       </w:pPr>
+      <w:r>
+        <w:rPr>
+          <w:b/>
+          <w:color w:val="00B050"/>
+          <w:sz w:val="40"/>
+          <w:szCs w:val="40"/>
+          <w:u w:val="single"/>
+          <w:lang w:val="en-GB"/>
+        </w:rPr>
+        <w:t>Hall’s</w:t>
+      </w:r>
+      <w:r>
+        <w:rPr>
+          <w:b/>
+          <w:color w:val="00B050"/>
+          <w:sz w:val="40"/>
+          <w:szCs w:val="40"/>
+          <w:u w:val="single"/>
+          <w:lang w:val="en-GB"/>
+        </w:rPr>
+        <w:t xml:space="preserve"> Theorem:</w:t>
+      </w:r>
+    </w:p>
+    <w:p>
+      <w:pPr>
+        <w:pStyle w:val="Prrafodelista"/>
+        <w:numPr>
+          <w:ilvl w:val="0"/>
+          <w:numId w:val="5"/>
+        </w:numPr>
+        <w:rPr>
+          <w:sz w:val="32"/>
+          <w:szCs w:val="32"/>
+          <w:lang w:val="en-GB"/>
+        </w:rPr>
+      </w:pPr>
+      <w:r>
+        <w:rPr>
+          <w:b/>
+          <w:sz w:val="32"/>
+          <w:szCs w:val="32"/>
+          <w:lang w:val="en-GB"/>
+        </w:rPr>
+        <w:t xml:space="preserve">Definition: </w:t>
+      </w:r>
+      <w:r>
+        <w:rPr>
+          <w:sz w:val="32"/>
+          <w:szCs w:val="32"/>
+          <w:lang w:val="en-GB"/>
+        </w:rPr>
+        <w:t>A</w:t>
+      </w:r>
+      <w:r>
+        <w:rPr>
+          <w:sz w:val="32"/>
+          <w:szCs w:val="32"/>
+          <w:lang w:val="en-GB"/>
+        </w:rPr>
+        <w:t xml:space="preserve"> matching </w:t>
+      </w:r>
+      <w:r>
+        <w:rPr>
+          <w:sz w:val="32"/>
+          <w:szCs w:val="32"/>
+          <w:lang w:val="en-GB"/>
+        </w:rPr>
+        <w:t>“</w:t>
+      </w:r>
+      <w:r>
+        <w:rPr>
+          <w:sz w:val="32"/>
+          <w:szCs w:val="32"/>
+          <w:lang w:val="en-GB"/>
+        </w:rPr>
+        <w:t>matches</w:t>
+      </w:r>
+      <w:r>
+        <w:rPr>
+          <w:sz w:val="32"/>
+          <w:szCs w:val="32"/>
+          <w:lang w:val="en-GB"/>
+        </w:rPr>
+        <w:t>”</w:t>
+      </w:r>
+      <w:r>
+        <w:rPr>
+          <w:sz w:val="32"/>
+          <w:szCs w:val="32"/>
+          <w:lang w:val="en-GB"/>
+        </w:rPr>
+        <w:t xml:space="preserve"> </w:t>
+      </w:r>
+      <m:oMath>
+        <m:r>
+          <w:rPr>
+            <w:rFonts w:ascii="Cambria Math" w:hAnsi="Cambria Math"/>
+            <w:sz w:val="32"/>
+            <w:szCs w:val="32"/>
+            <w:lang w:val="en-GB"/>
+          </w:rPr>
+          <m:t>A⊂V</m:t>
+        </m:r>
+      </m:oMath>
+      <w:r>
+        <w:rPr>
+          <w:sz w:val="32"/>
+          <w:szCs w:val="32"/>
+          <w:lang w:val="en-GB"/>
+        </w:rPr>
+        <w:t xml:space="preserve"> if every vertex in </w:t>
+      </w:r>
+      <m:oMath>
+        <m:r>
+          <w:rPr>
+            <w:rFonts w:ascii="Cambria Math" w:hAnsi="Cambria Math"/>
+            <w:sz w:val="32"/>
+            <w:szCs w:val="32"/>
+            <w:lang w:val="en-GB"/>
+          </w:rPr>
+          <m:t>A</m:t>
+        </m:r>
+      </m:oMath>
+      <w:r>
+        <w:rPr>
+          <w:sz w:val="32"/>
+          <w:szCs w:val="32"/>
+          <w:lang w:val="en-GB"/>
+        </w:rPr>
+        <w:t xml:space="preserve"> is contained in an edge of the matching</w:t>
+      </w:r>
+      <w:r>
+        <w:rPr>
+          <w:sz w:val="32"/>
+          <w:szCs w:val="32"/>
+          <w:lang w:val="en-GB"/>
+        </w:rPr>
+        <w:t>.</w:t>
+      </w:r>
+    </w:p>
+    <w:p>
+      <w:pPr>
+        <w:pStyle w:val="Prrafodelista"/>
+        <w:numPr>
+          <w:ilvl w:val="0"/>
+          <w:numId w:val="5"/>
+        </w:numPr>
+        <w:rPr>
+          <w:sz w:val="32"/>
+          <w:szCs w:val="32"/>
+          <w:lang w:val="en-GB"/>
+        </w:rPr>
+      </w:pPr>
+      <w:r>
+        <w:rPr>
+          <w:b/>
+          <w:sz w:val="32"/>
+          <w:szCs w:val="32"/>
+          <w:lang w:val="en-GB"/>
+        </w:rPr>
+        <w:t xml:space="preserve">Definition: </w:t>
+      </w:r>
+      <m:oMath>
+        <m:r>
+          <w:rPr>
+            <w:rFonts w:ascii="Cambria Math" w:hAnsi="Cambria Math"/>
+            <w:sz w:val="32"/>
+            <w:szCs w:val="32"/>
+            <w:lang w:val="en-GB"/>
+          </w:rPr>
+          <m:t>N(S)</m:t>
+        </m:r>
+      </m:oMath>
+      <w:r>
+        <w:rPr>
+          <w:rFonts w:eastAsiaTheme="minorEastAsia"/>
+          <w:sz w:val="32"/>
+          <w:szCs w:val="32"/>
+          <w:lang w:val="en-GB"/>
+        </w:rPr>
+        <w:t xml:space="preserve"> is the set </w:t>
+      </w:r>
+      <w:bookmarkStart w:id="0" w:name="_GoBack"/>
+      <w:bookmarkEnd w:id="0"/>
+      <w:r>
+        <w:rPr>
+          <w:rFonts w:eastAsiaTheme="minorEastAsia"/>
+          <w:sz w:val="32"/>
+          <w:szCs w:val="32"/>
+          <w:lang w:val="en-GB"/>
+        </w:rPr>
+        <w:t xml:space="preserve">of neighbours of each node of </w:t>
+      </w:r>
+      <m:oMath>
+        <m:r>
+          <w:rPr>
+            <w:rFonts w:ascii="Cambria Math" w:eastAsiaTheme="minorEastAsia" w:hAnsi="Cambria Math"/>
+            <w:sz w:val="32"/>
+            <w:szCs w:val="32"/>
+            <w:lang w:val="en-GB"/>
+          </w:rPr>
+          <m:t>S</m:t>
+        </m:r>
+      </m:oMath>
+    </w:p>
+    <w:p>
+      <w:pPr>
+        <w:rPr>
+          <w:rFonts w:eastAsiaTheme="minorEastAsia"/>
+          <w:sz w:val="32"/>
+          <w:szCs w:val="32"/>
+          <w:lang w:val="en-GB"/>
+        </w:rPr>
+      </w:pPr>
+      <w:r>
+        <w:rPr>
+          <w:b/>
+          <w:sz w:val="32"/>
+          <w:szCs w:val="32"/>
+          <w:lang w:val="en-GB"/>
+        </w:rPr>
+        <w:t xml:space="preserve">Theorem: </w:t>
+      </w:r>
+      <w:r>
+        <w:rPr>
+          <w:sz w:val="32"/>
+          <w:szCs w:val="32"/>
+          <w:lang w:val="en-GB"/>
+        </w:rPr>
+        <w:t xml:space="preserve">Let </w:t>
+      </w:r>
+      <m:oMath>
+        <m:r>
+          <w:rPr>
+            <w:rFonts w:ascii="Cambria Math" w:hAnsi="Cambria Math"/>
+            <w:sz w:val="32"/>
+            <w:szCs w:val="32"/>
+            <w:lang w:val="en-GB"/>
+          </w:rPr>
+          <m:t>G</m:t>
+        </m:r>
+      </m:oMath>
+      <w:r>
+        <w:rPr>
+          <w:sz w:val="32"/>
+          <w:szCs w:val="32"/>
+          <w:lang w:val="en-GB"/>
+        </w:rPr>
+        <w:t xml:space="preserve"> be a bipartite graph with bipartition </w:t>
+      </w:r>
+      <m:oMath>
+        <m:r>
+          <w:rPr>
+            <w:rFonts w:ascii="Cambria Math" w:hAnsi="Cambria Math"/>
+            <w:sz w:val="32"/>
+            <w:szCs w:val="32"/>
+            <w:lang w:val="en-GB"/>
+          </w:rPr>
+          <m:t>V=A∪B</m:t>
+        </m:r>
+      </m:oMath>
+      <w:r>
+        <w:rPr>
+          <w:sz w:val="32"/>
+          <w:szCs w:val="32"/>
+          <w:lang w:val="en-GB"/>
+        </w:rPr>
+        <w:t xml:space="preserve">. Then </w:t>
+      </w:r>
+      <m:oMath>
+        <m:r>
+          <w:rPr>
+            <w:rFonts w:ascii="Cambria Math" w:hAnsi="Cambria Math"/>
+            <w:sz w:val="32"/>
+            <w:szCs w:val="32"/>
+            <w:lang w:val="en-GB"/>
+          </w:rPr>
+          <m:t>G</m:t>
+        </m:r>
+      </m:oMath>
+      <w:r>
+        <w:rPr>
+          <w:sz w:val="32"/>
+          <w:szCs w:val="32"/>
+          <w:lang w:val="en-GB"/>
+        </w:rPr>
+        <w:t xml:space="preserve"> </w:t>
+      </w:r>
+      <w:r>
+        <w:rPr>
+          <w:sz w:val="32"/>
+          <w:szCs w:val="32"/>
+          <w:lang w:val="en-GB"/>
+        </w:rPr>
+        <w:t xml:space="preserve">has a matching that matches </w:t>
+      </w:r>
+      <m:oMath>
+        <m:r>
+          <w:rPr>
+            <w:rFonts w:ascii="Cambria Math" w:hAnsi="Cambria Math"/>
+            <w:sz w:val="32"/>
+            <w:szCs w:val="32"/>
+            <w:lang w:val="en-GB"/>
+          </w:rPr>
+          <m:t>A</m:t>
+        </m:r>
+      </m:oMath>
+      <w:r>
+        <w:rPr>
+          <w:sz w:val="32"/>
+          <w:szCs w:val="32"/>
+          <w:lang w:val="en-GB"/>
+        </w:rPr>
+        <w:t xml:space="preserve"> if and only if for all</w:t>
+      </w:r>
+      <w:r>
+        <w:rPr>
+          <w:sz w:val="32"/>
+          <w:szCs w:val="32"/>
+          <w:lang w:val="en-GB"/>
+        </w:rPr>
+        <w:t xml:space="preserve"> </w:t>
+      </w:r>
+      <m:oMath>
+        <m:r>
+          <w:rPr>
+            <w:rFonts w:ascii="Cambria Math" w:hAnsi="Cambria Math"/>
+            <w:sz w:val="32"/>
+            <w:szCs w:val="32"/>
+            <w:lang w:val="en-GB"/>
+          </w:rPr>
+          <m:t>S</m:t>
+        </m:r>
+        <m:r>
+          <w:rPr>
+            <w:rFonts w:ascii="Cambria Math" w:hAnsi="Cambria Math"/>
+            <w:sz w:val="32"/>
+            <w:szCs w:val="32"/>
+            <w:lang w:val="en-GB"/>
+          </w:rPr>
+          <m:t>⊂</m:t>
+        </m:r>
+        <m:r>
+          <w:rPr>
+            <w:rFonts w:ascii="Cambria Math" w:hAnsi="Cambria Math"/>
+            <w:sz w:val="32"/>
+            <w:szCs w:val="32"/>
+            <w:lang w:val="en-GB"/>
+          </w:rPr>
+          <m:t>A</m:t>
+        </m:r>
+      </m:oMath>
+      <w:r>
+        <w:rPr>
+          <w:sz w:val="32"/>
+          <w:szCs w:val="32"/>
+          <w:lang w:val="en-GB"/>
+        </w:rPr>
+        <w:t xml:space="preserve"> we have </w:t>
+      </w:r>
+      <m:oMath>
+        <m:d>
+          <m:dPr>
+            <m:begChr m:val="|"/>
+            <m:endChr m:val="|"/>
+            <m:ctrlPr>
+              <w:rPr>
+                <w:rFonts w:ascii="Cambria Math" w:hAnsi="Cambria Math"/>
+                <w:i/>
+                <w:sz w:val="32"/>
+                <w:szCs w:val="32"/>
+                <w:lang w:val="en-GB"/>
+              </w:rPr>
+            </m:ctrlPr>
+          </m:dPr>
+          <m:e>
+            <m:r>
+              <w:rPr>
+                <w:rFonts w:ascii="Cambria Math" w:hAnsi="Cambria Math"/>
+                <w:sz w:val="32"/>
+                <w:szCs w:val="32"/>
+                <w:lang w:val="en-GB"/>
+              </w:rPr>
+              <m:t>N(S)</m:t>
+            </m:r>
+          </m:e>
+        </m:d>
+        <m:r>
+          <w:rPr>
+            <w:rFonts w:ascii="Cambria Math" w:eastAsiaTheme="minorEastAsia" w:hAnsi="Cambria Math"/>
+            <w:sz w:val="32"/>
+            <w:szCs w:val="32"/>
+            <w:lang w:val="en-GB"/>
+          </w:rPr>
+          <m:t>≥</m:t>
+        </m:r>
+        <m:d>
+          <m:dPr>
+            <m:begChr m:val="|"/>
+            <m:endChr m:val="|"/>
+            <m:ctrlPr>
+              <w:rPr>
+                <w:rFonts w:ascii="Cambria Math" w:eastAsiaTheme="minorEastAsia" w:hAnsi="Cambria Math"/>
+                <w:i/>
+                <w:sz w:val="32"/>
+                <w:szCs w:val="32"/>
+                <w:lang w:val="en-GB"/>
+              </w:rPr>
+            </m:ctrlPr>
+          </m:dPr>
+          <m:e>
+            <m:r>
+              <w:rPr>
+                <w:rFonts w:ascii="Cambria Math" w:eastAsiaTheme="minorEastAsia" w:hAnsi="Cambria Math"/>
+                <w:sz w:val="32"/>
+                <w:szCs w:val="32"/>
+                <w:lang w:val="en-GB"/>
+              </w:rPr>
+              <m:t>S</m:t>
+            </m:r>
+          </m:e>
+        </m:d>
+      </m:oMath>
+      <w:r>
+        <w:rPr>
+          <w:rFonts w:eastAsiaTheme="minorEastAsia"/>
+          <w:sz w:val="32"/>
+          <w:szCs w:val="32"/>
+          <w:lang w:val="en-GB"/>
+        </w:rPr>
+        <w:t>.</w:t>
+      </w:r>
+    </w:p>
+    <w:p>
+      <w:pPr>
+        <w:rPr>
+          <w:b/>
+          <w:color w:val="00B050"/>
+          <w:sz w:val="32"/>
+          <w:szCs w:val="32"/>
+          <w:u w:val="single"/>
+          <w:lang w:val="en-US"/>
+        </w:rPr>
+      </w:pPr>
+      <w:r>
+        <w:rPr>
+          <w:rFonts w:eastAsiaTheme="minorEastAsia"/>
+          <w:b/>
+          <w:sz w:val="32"/>
+          <w:szCs w:val="32"/>
+          <w:lang w:val="en-GB"/>
+        </w:rPr>
+        <w:t xml:space="preserve">Corollary: </w:t>
+      </w:r>
+      <w:r>
+        <w:rPr>
+          <w:sz w:val="32"/>
+          <w:szCs w:val="32"/>
+          <w:lang w:val="en-GB"/>
+        </w:rPr>
+        <w:t xml:space="preserve">A bipartite graph </w:t>
+      </w:r>
+      <m:oMath>
+        <m:r>
+          <w:rPr>
+            <w:rFonts w:ascii="Cambria Math" w:hAnsi="Cambria Math"/>
+            <w:sz w:val="32"/>
+            <w:szCs w:val="32"/>
+            <w:lang w:val="en-GB"/>
+          </w:rPr>
+          <m:t>G</m:t>
+        </m:r>
+      </m:oMath>
+      <w:r>
+        <w:rPr>
+          <w:sz w:val="32"/>
+          <w:szCs w:val="32"/>
+          <w:lang w:val="en-GB"/>
+        </w:rPr>
+        <w:t xml:space="preserve"> has a perfect matching if and only if for all </w:t>
+      </w:r>
+      <m:oMath>
+        <m:r>
+          <w:rPr>
+            <w:rFonts w:ascii="Cambria Math" w:hAnsi="Cambria Math"/>
+            <w:sz w:val="32"/>
+            <w:szCs w:val="32"/>
+            <w:lang w:val="en-GB"/>
+          </w:rPr>
+          <m:t>S⊂</m:t>
+        </m:r>
+        <m:r>
+          <w:rPr>
+            <w:rFonts w:ascii="Cambria Math" w:hAnsi="Cambria Math"/>
+            <w:sz w:val="32"/>
+            <w:szCs w:val="32"/>
+            <w:lang w:val="en-GB"/>
+          </w:rPr>
+          <m:t>V</m:t>
+        </m:r>
+      </m:oMath>
+      <w:r>
+        <w:rPr>
+          <w:sz w:val="32"/>
+          <w:szCs w:val="32"/>
+          <w:lang w:val="en-GB"/>
+        </w:rPr>
+        <w:t xml:space="preserve"> we have </w:t>
+      </w:r>
+      <m:oMath>
+        <m:d>
+          <m:dPr>
+            <m:begChr m:val="|"/>
+            <m:endChr m:val="|"/>
+            <m:ctrlPr>
+              <w:rPr>
+                <w:rFonts w:ascii="Cambria Math" w:hAnsi="Cambria Math"/>
+                <w:i/>
+                <w:sz w:val="32"/>
+                <w:szCs w:val="32"/>
+                <w:lang w:val="en-GB"/>
+              </w:rPr>
+            </m:ctrlPr>
+          </m:dPr>
+          <m:e>
+            <m:r>
+              <w:rPr>
+                <w:rFonts w:ascii="Cambria Math" w:hAnsi="Cambria Math"/>
+                <w:sz w:val="32"/>
+                <w:szCs w:val="32"/>
+                <w:lang w:val="en-GB"/>
+              </w:rPr>
+              <m:t>N(S)</m:t>
+            </m:r>
+          </m:e>
+        </m:d>
+        <m:r>
+          <w:rPr>
+            <w:rFonts w:ascii="Cambria Math" w:eastAsiaTheme="minorEastAsia" w:hAnsi="Cambria Math"/>
+            <w:sz w:val="32"/>
+            <w:szCs w:val="32"/>
+            <w:lang w:val="en-GB"/>
+          </w:rPr>
+          <m:t>≥</m:t>
+        </m:r>
+        <m:d>
+          <m:dPr>
+            <m:begChr m:val="|"/>
+            <m:endChr m:val="|"/>
+            <m:ctrlPr>
+              <w:rPr>
+                <w:rFonts w:ascii="Cambria Math" w:eastAsiaTheme="minorEastAsia" w:hAnsi="Cambria Math"/>
+                <w:i/>
+                <w:sz w:val="32"/>
+                <w:szCs w:val="32"/>
+                <w:lang w:val="en-GB"/>
+              </w:rPr>
+            </m:ctrlPr>
+          </m:dPr>
+          <m:e>
+            <m:r>
+              <w:rPr>
+                <w:rFonts w:ascii="Cambria Math" w:eastAsiaTheme="minorEastAsia" w:hAnsi="Cambria Math"/>
+                <w:sz w:val="32"/>
+                <w:szCs w:val="32"/>
+                <w:lang w:val="en-GB"/>
+              </w:rPr>
+              <m:t>S</m:t>
+            </m:r>
+          </m:e>
+        </m:d>
+      </m:oMath>
+      <w:r>
+        <w:rPr>
+          <w:rFonts w:eastAsiaTheme="minorEastAsia"/>
+          <w:sz w:val="32"/>
+          <w:szCs w:val="32"/>
+          <w:lang w:val="en-GB"/>
+        </w:rPr>
+        <w:t>.</w:t>
+      </w:r>
       <w:r>
         <w:rPr>
           <w:b/>
@@ -4558,6 +5123,7 @@
             <w:rFonts w:ascii="Cambria Math" w:hAnsi="Cambria Math"/>
             <w:sz w:val="36"/>
             <w:szCs w:val="36"/>
+            <w:lang w:val="en-US"/>
           </w:rPr>
           <m:t xml:space="preserve"> </m:t>
         </m:r>
@@ -5613,8 +6179,6 @@
         </w:rPr>
         <w:t>mal) elements at each iteration</w:t>
       </w:r>
-      <w:bookmarkStart w:id="0" w:name="_GoBack"/>
-      <w:bookmarkEnd w:id="0"/>
       <w:r>
         <w:rPr>
           <w:sz w:val="32"/>
@@ -5805,38 +6369,21 @@
         </w:rPr>
         <w:t xml:space="preserve">Inductive proof : </w:t>
       </w:r>
-      <w:r>
-        <w:fldChar w:fldCharType="begin"/>
-      </w:r>
-      <w:r>
+      <w:hyperlink r:id="rId6" w:history="1">
+        <w:r>
+          <w:rPr>
+            <w:rStyle w:val="Hipervnculo"/>
+            <w:lang w:val="en-US"/>
+          </w:rPr>
+          <w:t>https://pwp.gatech.edu/math3012openresources/lecture-videos/lecture-14/</w:t>
+        </w:r>
+      </w:hyperlink>
+    </w:p>
+    <w:p>
+      <w:pPr>
         <w:rPr>
           <w:lang w:val="en-US"/>
         </w:rPr>
-        <w:instrText xml:space="preserve"> HYPERLINK "https://pwp.gatech.edu/math3012openresources/lecture-videos/lecture-14/" </w:instrText>
-      </w:r>
-      <w:r>
-        <w:fldChar w:fldCharType="separate"/>
-      </w:r>
-      <w:r>
-        <w:rPr>
-          <w:rStyle w:val="Hipervnculo"/>
-          <w:lang w:val="en-US"/>
-        </w:rPr>
-        <w:t>https://pwp.gatech.edu/math3012openresources/lecture-videos/lecture-14/</w:t>
-      </w:r>
-      <w:r>
-        <w:rPr>
-          <w:rStyle w:val="Hipervnculo"/>
-          <w:lang w:val="en-US"/>
-        </w:rPr>
-        <w:fldChar w:fldCharType="end"/>
-      </w:r>
-    </w:p>
-    <w:p>
-      <w:pPr>
-        <w:rPr>
-          <w:lang w:val="en-US"/>
-        </w:rPr>
       </w:pPr>
       <w:r>
         <w:rPr>
@@ -5846,32 +6393,15 @@
         </w:rPr>
         <w:t xml:space="preserve">Constructive proof : </w:t>
       </w:r>
-      <w:r>
-        <w:fldChar w:fldCharType="begin"/>
-      </w:r>
-      <w:r>
-        <w:rPr>
-          <w:lang w:val="en-US"/>
-        </w:rPr>
-        <w:instrText xml:space="preserve"> HYPERLINK "https://web.stanford.edu/class/cs361b/files/cs261-Jan2014-notes.pdf" </w:instrText>
-      </w:r>
-      <w:r>
-        <w:fldChar w:fldCharType="separate"/>
-      </w:r>
-      <w:r>
-        <w:rPr>
-          <w:rStyle w:val="Hipervnculo"/>
-          <w:lang w:val="en-US"/>
-        </w:rPr>
-        <w:t>https://web.stanford.edu/class/cs361b/files/cs261-Jan2014-notes.pdf</w:t>
-      </w:r>
-      <w:r>
-        <w:rPr>
-          <w:rStyle w:val="Hipervnculo"/>
-          <w:lang w:val="en-US"/>
-        </w:rPr>
-        <w:fldChar w:fldCharType="end"/>
-      </w:r>
+      <w:hyperlink r:id="rId7" w:history="1">
+        <w:r>
+          <w:rPr>
+            <w:rStyle w:val="Hipervnculo"/>
+            <w:lang w:val="en-US"/>
+          </w:rPr>
+          <w:t>https://web.stanford.edu/class/cs361b/files/cs261-Jan2014-notes.pdf</w:t>
+        </w:r>
+      </w:hyperlink>
     </w:p>
     <w:p>
       <w:pPr>
@@ -8063,7 +8593,7 @@
                     <pic:cNvPicPr/>
                   </pic:nvPicPr>
                   <pic:blipFill>
-                    <a:blip r:embed="rId5"/>
+                    <a:blip r:embed="rId8"/>
                     <a:stretch>
                       <a:fillRect/>
                     </a:stretch>
@@ -8169,7 +8699,7 @@
                     <pic:cNvPicPr/>
                   </pic:nvPicPr>
                   <pic:blipFill>
-                    <a:blip r:embed="rId6"/>
+                    <a:blip r:embed="rId9"/>
                     <a:stretch>
                       <a:fillRect/>
                     </a:stretch>
@@ -10330,6 +10860,119 @@
       </w:rPr>
     </w:lvl>
   </w:abstractNum>
+  <w:abstractNum w:abstractNumId="4" w15:restartNumberingAfterBreak="0">
+    <w:nsid w:val="61E56A4C"/>
+    <w:multiLevelType w:val="hybridMultilevel"/>
+    <w:tmpl w:val="8D128A96"/>
+    <w:lvl w:ilvl="0" w:tplc="04090001">
+      <w:start w:val="1"/>
+      <w:numFmt w:val="bullet"/>
+      <w:lvlText w:val=""/>
+      <w:lvlJc w:val="left"/>
+      <w:pPr>
+        <w:ind w:left="720" w:hanging="360"/>
+      </w:pPr>
+      <w:rPr>
+        <w:rFonts w:ascii="Symbol" w:hAnsi="Symbol" w:hint="default"/>
+      </w:rPr>
+    </w:lvl>
+    <w:lvl w:ilvl="1" w:tplc="04090003" w:tentative="1">
+      <w:start w:val="1"/>
+      <w:numFmt w:val="bullet"/>
+      <w:lvlText w:val="o"/>
+      <w:lvlJc w:val="left"/>
+      <w:pPr>
+        <w:ind w:left="1440" w:hanging="360"/>
+      </w:pPr>
+      <w:rPr>
+        <w:rFonts w:ascii="Courier New" w:hAnsi="Courier New" w:cs="Courier New" w:hint="default"/>
+      </w:rPr>
+    </w:lvl>
+    <w:lvl w:ilvl="2" w:tplc="04090005" w:tentative="1">
+      <w:start w:val="1"/>
+      <w:numFmt w:val="bullet"/>
+      <w:lvlText w:val=""/>
+      <w:lvlJc w:val="left"/>
+      <w:pPr>
+        <w:ind w:left="2160" w:hanging="360"/>
+      </w:pPr>
+      <w:rPr>
+        <w:rFonts w:ascii="Wingdings" w:hAnsi="Wingdings" w:hint="default"/>
+      </w:rPr>
+    </w:lvl>
+    <w:lvl w:ilvl="3" w:tplc="04090001" w:tentative="1">
+      <w:start w:val="1"/>
+      <w:numFmt w:val="bullet"/>
+      <w:lvlText w:val=""/>
+      <w:lvlJc w:val="left"/>
+      <w:pPr>
+        <w:ind w:left="2880" w:hanging="360"/>
+      </w:pPr>
+      <w:rPr>
+        <w:rFonts w:ascii="Symbol" w:hAnsi="Symbol" w:hint="default"/>
+      </w:rPr>
+    </w:lvl>
+    <w:lvl w:ilvl="4" w:tplc="04090003" w:tentative="1">
+      <w:start w:val="1"/>
+      <w:numFmt w:val="bullet"/>
+      <w:lvlText w:val="o"/>
+      <w:lvlJc w:val="left"/>
+      <w:pPr>
+        <w:ind w:left="3600" w:hanging="360"/>
+      </w:pPr>
+      <w:rPr>
+        <w:rFonts w:ascii="Courier New" w:hAnsi="Courier New" w:cs="Courier New" w:hint="default"/>
+      </w:rPr>
+    </w:lvl>
+    <w:lvl w:ilvl="5" w:tplc="04090005" w:tentative="1">
+      <w:start w:val="1"/>
+      <w:numFmt w:val="bullet"/>
+      <w:lvlText w:val=""/>
+      <w:lvlJc w:val="left"/>
+      <w:pPr>
+        <w:ind w:left="4320" w:hanging="360"/>
+      </w:pPr>
+      <w:rPr>
+        <w:rFonts w:ascii="Wingdings" w:hAnsi="Wingdings" w:hint="default"/>
+      </w:rPr>
+    </w:lvl>
+    <w:lvl w:ilvl="6" w:tplc="04090001" w:tentative="1">
+      <w:start w:val="1"/>
+      <w:numFmt w:val="bullet"/>
+      <w:lvlText w:val=""/>
+      <w:lvlJc w:val="left"/>
+      <w:pPr>
+        <w:ind w:left="5040" w:hanging="360"/>
+      </w:pPr>
+      <w:rPr>
+        <w:rFonts w:ascii="Symbol" w:hAnsi="Symbol" w:hint="default"/>
+      </w:rPr>
+    </w:lvl>
+    <w:lvl w:ilvl="7" w:tplc="04090003" w:tentative="1">
+      <w:start w:val="1"/>
+      <w:numFmt w:val="bullet"/>
+      <w:lvlText w:val="o"/>
+      <w:lvlJc w:val="left"/>
+      <w:pPr>
+        <w:ind w:left="5760" w:hanging="360"/>
+      </w:pPr>
+      <w:rPr>
+        <w:rFonts w:ascii="Courier New" w:hAnsi="Courier New" w:cs="Courier New" w:hint="default"/>
+      </w:rPr>
+    </w:lvl>
+    <w:lvl w:ilvl="8" w:tplc="04090005" w:tentative="1">
+      <w:start w:val="1"/>
+      <w:numFmt w:val="bullet"/>
+      <w:lvlText w:val=""/>
+      <w:lvlJc w:val="left"/>
+      <w:pPr>
+        <w:ind w:left="6480" w:hanging="360"/>
+      </w:pPr>
+      <w:rPr>
+        <w:rFonts w:ascii="Wingdings" w:hAnsi="Wingdings" w:hint="default"/>
+      </w:rPr>
+    </w:lvl>
+  </w:abstractNum>
   <w:num w:numId="1">
     <w:abstractNumId w:val="0"/>
   </w:num>
@@ -10341,6 +10984,9 @@
   </w:num>
   <w:num w:numId="4">
     <w:abstractNumId w:val="3"/>
+  </w:num>
+  <w:num w:numId="5">
+    <w:abstractNumId w:val="4"/>
   </w:num>
 </w:numbering>
 </file>

</xml_diff>